<commit_message>
Added Markov-chain web-scraping poetry generator
</commit_message>
<xml_diff>
--- a/Good poems.docx
+++ b/Good poems.docx
@@ -326,13 +326,8 @@
             </w:r>
           </w:p>
           <w:p>
-            <w:proofErr w:type="gramStart"/>
-            <w:r>
-              <w:t>A</w:t>
-            </w:r>
-            <w:proofErr w:type="gramEnd"/>
-            <w:r>
-              <w:t xml:space="preserve"> angel</w:t>
+            <w:r>
+              <w:t>A angel</w:t>
             </w:r>
           </w:p>
           <w:p>
@@ -626,8 +621,275 @@
             </w:r>
           </w:p>
           <w:p>
+            <w:pPr>
+              <w:pStyle w:val="ListParagraph"/>
+              <w:numPr>
+                <w:ilvl w:val="0"/>
+                <w:numId w:val="1"/>
+              </w:numPr>
+              <w:rPr>
+                <w:b/>
+                <w:bCs/>
+              </w:rPr>
+            </w:pPr>
+            <w:r>
+              <w:rPr>
+                <w:b/>
+                <w:bCs/>
+              </w:rPr>
+              <w:t>W</w:t>
+            </w:r>
+            <w:r>
+              <w:rPr>
+                <w:b/>
+                <w:bCs/>
+              </w:rPr>
+              <w:t>ords</w:t>
+            </w:r>
+          </w:p>
+          <w:p>
+            <w:r>
+              <w:t>From the house with my trowser ends in the creation</w:t>
+            </w:r>
+            <w:r>
+              <w:t>,</w:t>
+            </w:r>
+          </w:p>
+          <w:p>
+            <w:r>
+              <w:t>Mood stealing and sounds and they seem already the hardships few prove</w:t>
+            </w:r>
+            <w:r>
+              <w:t>.</w:t>
+            </w:r>
+          </w:p>
+          <w:p>
+            <w:r>
+              <w:t xml:space="preserve">The monument mountain </w:t>
+            </w:r>
+            <w:r>
+              <w:t>ash,</w:t>
+            </w:r>
+            <w:r>
+              <w:t xml:space="preserve"> the muscle I withdraw from old world</w:t>
+            </w:r>
+            <w:r>
+              <w:t>,</w:t>
+            </w:r>
+          </w:p>
+          <w:p>
+            <w:r>
+              <w:t>Clinking shouted jokes pelt space</w:t>
+            </w:r>
+            <w:r>
+              <w:t>, with</w:t>
+            </w:r>
+            <w:r>
+              <w:t xml:space="preserve"> how you </w:t>
+            </w:r>
+            <w:r>
+              <w:t>are</w:t>
+            </w:r>
+            <w:r>
+              <w:t xml:space="preserve"> laid in it</w:t>
+            </w:r>
+            <w:r>
+              <w:t>.</w:t>
+            </w:r>
+          </w:p>
+          <w:p>
+            <w:r>
+              <w:t>All strong</w:t>
+            </w:r>
+            <w:r>
+              <w:t xml:space="preserve"> and</w:t>
+            </w:r>
+            <w:r>
+              <w:t xml:space="preserve"> delicate cluster together and this the sun now translating</w:t>
+            </w:r>
+          </w:p>
+          <w:p>
+            <w:r>
+              <w:t>Of perfumes I loiter enjoying his axe and young woman I silently</w:t>
+            </w:r>
+          </w:p>
+          <w:p>
+            <w:r>
+              <w:t>Forever I give me for others deprecate let us old people of</w:t>
+            </w:r>
+          </w:p>
+          <w:p>
+            <w:r>
+              <w:t>Earth the litter a rivulet running river I perceive that all that</w:t>
+            </w:r>
+          </w:p>
+          <w:p>
+            <w:r>
+              <w:t>Sails forth the same I saturate what is only but in contact</w:t>
+            </w:r>
+          </w:p>
+          <w:p>
+            <w:pPr>
+              <w:pBdr>
+                <w:bottom w:val="single" w:sz="6" w:space="1" w:color="auto"/>
+              </w:pBdr>
+            </w:pPr>
+            <w:r>
+              <w:t>Waters flowing the kitchen I arrive after me with that you stars</w:t>
+            </w:r>
+          </w:p>
+          <w:p>
+            <w:pPr>
+              <w:pStyle w:val="ListParagraph"/>
+              <w:numPr>
+                <w:ilvl w:val="0"/>
+                <w:numId w:val="1"/>
+              </w:numPr>
+              <w:rPr>
+                <w:b/>
+                <w:bCs/>
+              </w:rPr>
+            </w:pPr>
+            <w:r>
+              <w:rPr>
+                <w:b/>
+                <w:bCs/>
+              </w:rPr>
+              <w:t>An Orchestra of Grass</w:t>
+            </w:r>
             <w:bookmarkStart w:id="0" w:name="_GoBack"/>
             <w:bookmarkEnd w:id="0"/>
+          </w:p>
+          <w:p>
+            <w:r>
+              <w:t>And the identity only I give out of houses</w:t>
+            </w:r>
+          </w:p>
+          <w:p>
+            <w:r>
+              <w:t>Great achievements of the primitive apples ripe in confidence</w:t>
+            </w:r>
+          </w:p>
+          <w:p>
+            <w:r>
+              <w:t>His little sisters and show more than there are</w:t>
+            </w:r>
+          </w:p>
+          <w:p>
+            <w:r>
+              <w:t>Out of pleasant exploration with all are</w:t>
+            </w:r>
+          </w:p>
+          <w:p>
+            <w:r>
+              <w:t>Have you and of any dictionary utterance symbol something it will</w:t>
+            </w:r>
+          </w:p>
+          <w:p/>
+          <w:p>
+            <w:r>
+              <w:t>Mighty lakes or left from under that sail forth</w:t>
+            </w:r>
+          </w:p>
+          <w:p>
+            <w:r>
+              <w:t>In glimpses afar or lack of wisps the untying of the wild</w:t>
+            </w:r>
+          </w:p>
+          <w:p>
+            <w:r>
+              <w:t>All who is also flow all these</w:t>
+            </w:r>
+          </w:p>
+          <w:p>
+            <w:r>
+              <w:t>Grass of his motions crackling</w:t>
+            </w:r>
+            <w:r>
+              <w:t>,</w:t>
+            </w:r>
+            <w:r>
+              <w:t xml:space="preserve"> the orchestra ha</w:t>
+            </w:r>
+            <w:r>
+              <w:t>s</w:t>
+            </w:r>
+            <w:r>
+              <w:t xml:space="preserve"> been</w:t>
+            </w:r>
+          </w:p>
+          <w:p>
+            <w:r>
+              <w:t>A p</w:t>
+            </w:r>
+            <w:r>
+              <w:t>assage o</w:t>
+            </w:r>
+            <w:r>
+              <w:t>’er</w:t>
+            </w:r>
+            <w:r>
+              <w:t xml:space="preserve"> winding creeks</w:t>
+            </w:r>
+          </w:p>
+          <w:p/>
+          <w:p>
+            <w:r>
+              <w:t>At sea almost down the same I stand</w:t>
+            </w:r>
+          </w:p>
+          <w:p>
+            <w:r>
+              <w:t>Was rest mostly in the gather</w:t>
+            </w:r>
+            <w:r>
+              <w:t>e</w:t>
+            </w:r>
+            <w:r>
+              <w:t>d</w:t>
+            </w:r>
+          </w:p>
+          <w:p>
+            <w:r>
+              <w:t>And filter and pail I come</w:t>
+            </w:r>
+          </w:p>
+          <w:p>
+            <w:r>
+              <w:t>Of the stars suns I shall be useless without any</w:t>
+            </w:r>
+          </w:p>
+          <w:p>
+            <w:r>
+              <w:lastRenderedPageBreak/>
+              <w:t>And air I do you will rise before troubling</w:t>
+            </w:r>
+          </w:p>
+          <w:p/>
+          <w:p>
+            <w:r>
+              <w:t>Nor huron s nest nor the driver the</w:t>
+            </w:r>
+          </w:p>
+          <w:p>
+            <w:r>
+              <w:t>As well the daily housework or down to</w:t>
+            </w:r>
+          </w:p>
+          <w:p>
+            <w:r>
+              <w:t>Over with sailships and fathomless as of me I hasten</w:t>
+            </w:r>
+          </w:p>
+          <w:p>
+            <w:r>
+              <w:t>What will soon be if the seas inlaid</w:t>
+            </w:r>
+          </w:p>
+          <w:p>
+            <w:r>
+              <w:t>Sixteen miles long march is halted at pleasure from the</w:t>
+            </w:r>
           </w:p>
         </w:tc>
         <w:tc>
@@ -1255,7 +1517,233 @@
               <w:t>And so, the cosmos will ignite</w:t>
             </w:r>
           </w:p>
-          <w:p/>
+          <w:p>
+            <w:pPr>
+              <w:pStyle w:val="ListParagraph"/>
+              <w:numPr>
+                <w:ilvl w:val="0"/>
+                <w:numId w:val="1"/>
+              </w:numPr>
+              <w:rPr>
+                <w:b/>
+                <w:bCs/>
+              </w:rPr>
+            </w:pPr>
+            <w:r>
+              <w:rPr>
+                <w:b/>
+                <w:bCs/>
+              </w:rPr>
+              <w:t>Palpable</w:t>
+            </w:r>
+          </w:p>
+          <w:p>
+            <w:r>
+              <w:t>Every continent will, I think, no man be absent from ours,</w:t>
+            </w:r>
+          </w:p>
+          <w:p>
+            <w:r>
+              <w:t>More shall be better; alas, poor boy I pass and the grass</w:t>
+            </w:r>
+          </w:p>
+          <w:p>
+            <w:r>
+              <w:t>Will be from their plenty after me on the strange flowers.</w:t>
+            </w:r>
+          </w:p>
+          <w:p>
+            <w:r>
+              <w:t>I skulk or the supple boughs wag the passionate love lips,</w:t>
+            </w:r>
+          </w:p>
+          <w:p>
+            <w:r>
+              <w:t>You must be understood; I want not for the soothing hand of</w:t>
+            </w:r>
+          </w:p>
+          <w:p>
+            <w:r>
+              <w:t>Breathe, depressed.</w:t>
+            </w:r>
+          </w:p>
+          <w:p>
+            <w:r>
+              <w:t>I cannot let, like long enough bursts,</w:t>
+            </w:r>
+          </w:p>
+          <w:p>
+            <w:r>
+              <w:t>Noiselessly through the swimmers there while I stop</w:t>
+            </w:r>
+            <w:r>
+              <w:t>.</w:t>
+            </w:r>
+          </w:p>
+          <w:p>
+            <w:r>
+              <w:t>T</w:t>
+            </w:r>
+            <w:r>
+              <w:t>his is not</w:t>
+            </w:r>
+            <w:r>
+              <w:t xml:space="preserve"> it and breathe</w:t>
+            </w:r>
+            <w:r>
+              <w:t xml:space="preserve"> in </w:t>
+            </w:r>
+            <w:r>
+              <w:t xml:space="preserve">the smell of </w:t>
+            </w:r>
+            <w:r>
+              <w:t>perfumes</w:t>
+            </w:r>
+            <w:r>
+              <w:t>.</w:t>
+            </w:r>
+          </w:p>
+          <w:p>
+            <w:r>
+              <w:t xml:space="preserve">I do not </w:t>
+            </w:r>
+            <w:r>
+              <w:t xml:space="preserve">feel </w:t>
+            </w:r>
+            <w:r>
+              <w:t>guilty to</w:t>
+            </w:r>
+            <w:r>
+              <w:t xml:space="preserve"> h</w:t>
+            </w:r>
+            <w:r>
+              <w:t>imself</w:t>
+            </w:r>
+            <w:r>
+              <w:t>,</w:t>
+            </w:r>
+            <w:r>
+              <w:t xml:space="preserve"> tremulous and black lines</w:t>
+            </w:r>
+            <w:r>
+              <w:t>.</w:t>
+            </w:r>
+          </w:p>
+          <w:p>
+            <w:r>
+              <w:t>H</w:t>
+            </w:r>
+            <w:r>
+              <w:t>e</w:t>
+            </w:r>
+            <w:r>
+              <w:t xml:space="preserve"> who</w:t>
+            </w:r>
+            <w:r>
+              <w:t xml:space="preserve"> is palpable is halted </w:t>
+            </w:r>
+            <w:r>
+              <w:t>by all,</w:t>
+            </w:r>
+          </w:p>
+          <w:p>
+            <w:pPr>
+              <w:pBdr>
+                <w:bottom w:val="single" w:sz="6" w:space="1" w:color="auto"/>
+              </w:pBdr>
+            </w:pPr>
+            <w:r>
+              <w:t>Soldier after th</w:t>
+            </w:r>
+            <w:r>
+              <w:t>y</w:t>
+            </w:r>
+            <w:r>
+              <w:t xml:space="preserve"> cente</w:t>
+            </w:r>
+            <w:r>
+              <w:t>r</w:t>
+            </w:r>
+            <w:r>
+              <w:t xml:space="preserve"> of the sleepers at the savage old maid</w:t>
+            </w:r>
+            <w:r>
+              <w:t>.</w:t>
+            </w:r>
+          </w:p>
+          <w:p>
+            <w:pPr>
+              <w:pStyle w:val="ListParagraph"/>
+              <w:numPr>
+                <w:ilvl w:val="0"/>
+                <w:numId w:val="1"/>
+              </w:numPr>
+              <w:rPr>
+                <w:b/>
+                <w:bCs/>
+              </w:rPr>
+            </w:pPr>
+            <w:r>
+              <w:rPr>
+                <w:b/>
+                <w:bCs/>
+              </w:rPr>
+              <w:t>Perishable Stars</w:t>
+            </w:r>
+          </w:p>
+          <w:p>
+            <w:r>
+              <w:t>Yellow glorious golden rim and left not seen as thine is all</w:t>
+            </w:r>
+          </w:p>
+          <w:p>
+            <w:r>
+              <w:t>We worship oh may the golden on the measure the old alberto</w:t>
+            </w:r>
+          </w:p>
+          <w:p>
+            <w:r>
+              <w:t>And nepenthe from the fire lakes that cupid down under the gallant</w:t>
+            </w:r>
+          </w:p>
+          <w:p>
+            <w:r>
+              <w:t>Land the wandering star therefore by white moon adore the brightest hour</w:t>
+            </w:r>
+          </w:p>
+          <w:p>
+            <w:r>
+              <w:t>Stars be it perish with a shrine whose throne with a name</w:t>
+            </w:r>
+          </w:p>
+          <w:p>
+            <w:r>
+              <w:t>Evermore a sainted maiden in thy tones benign enchantress of bird and</w:t>
+            </w:r>
+          </w:p>
+          <w:p>
+            <w:r>
+              <w:t>Named night wind thus is to thee and out their long ago</w:t>
+            </w:r>
+          </w:p>
+          <w:p>
+            <w:r>
+              <w:t>In front of the world of the floor and yet was october</w:t>
+            </w:r>
+          </w:p>
+          <w:p>
+            <w:r>
+              <w:t>Falls tinkled on which springs upstart of cypress with pearl and so</w:t>
+            </w:r>
+          </w:p>
+          <w:p>
+            <w:r>
+              <w:t>Of the fog about his snowy wings are written by no wind</w:t>
+            </w:r>
+            <w:r>
+              <w:t>.</w:t>
+            </w:r>
+          </w:p>
         </w:tc>
       </w:tr>
     </w:tbl>
@@ -1275,7 +1763,7 @@
   <w:abstractNum w:abstractNumId="0" w15:restartNumberingAfterBreak="0">
     <w:nsid w:val="5FF327EE"/>
     <w:multiLevelType w:val="hybridMultilevel"/>
-    <w:tmpl w:val="98E078FE"/>
+    <w:tmpl w:val="E64A57CC"/>
     <w:lvl w:ilvl="0" w:tplc="0409000F">
       <w:start w:val="1"/>
       <w:numFmt w:val="decimal"/>
@@ -1384,7 +1872,7 @@
       </w:pPr>
     </w:pPrDefault>
   </w:docDefaults>
-  <w:latentStyles w:defLockedState="0" w:defUIPriority="99" w:defSemiHidden="0" w:defUnhideWhenUsed="0" w:defQFormat="0" w:count="375">
+  <w:latentStyles w:defLockedState="0" w:defUIPriority="99" w:defSemiHidden="0" w:defUnhideWhenUsed="0" w:defQFormat="0" w:count="376">
     <w:lsdException w:name="Normal" w:uiPriority="0" w:qFormat="1"/>
     <w:lsdException w:name="heading 1" w:uiPriority="9" w:qFormat="1"/>
     <w:lsdException w:name="heading 2" w:semiHidden="1" w:uiPriority="9" w:unhideWhenUsed="1" w:qFormat="1"/>
@@ -1760,6 +2248,7 @@
     <w:lsdException w:name="Smart Hyperlink" w:semiHidden="1" w:unhideWhenUsed="1"/>
     <w:lsdException w:name="Hashtag" w:semiHidden="1" w:unhideWhenUsed="1"/>
     <w:lsdException w:name="Unresolved Mention" w:semiHidden="1" w:unhideWhenUsed="1"/>
+    <w:lsdException w:name="Smart Link" w:semiHidden="1" w:unhideWhenUsed="1"/>
   </w:latentStyles>
   <w:style w:type="paragraph" w:default="1" w:styleId="Normal">
     <w:name w:val="Normal"/>

</xml_diff>